<commit_message>
Modified the docx file, I added schema picture
</commit_message>
<xml_diff>
--- a/Database Description & Schema11072023.docx
+++ b/Database Description & Schema11072023.docx
@@ -3675,14 +3675,7 @@
                 <w:b/>
                 <w:bCs/>
               </w:rPr>
-              <w:t>Admin</w:t>
-            </w:r>
-            <w:r>
-              <w:rPr>
-                <w:b/>
-                <w:bCs/>
-              </w:rPr>
-              <w:t xml:space="preserve"> Table</w:t>
+              <w:t>Admin Table</w:t>
             </w:r>
           </w:p>
         </w:tc>
@@ -4488,13 +4481,7 @@
               <w:jc w:val="center"/>
             </w:pPr>
             <w:r>
-              <w:t>M, W, F</w:t>
-            </w:r>
-            <w:r>
-              <w:t xml:space="preserve"> </w:t>
-            </w:r>
-            <w:r>
-              <w:t>8:00-12:00, 15:00- 21:00</w:t>
+              <w:t>M, W, F 8:00-12:00, 15:00- 21:00</w:t>
             </w:r>
           </w:p>
         </w:tc>
@@ -4982,42 +4969,7 @@
           <w:b/>
           <w:bCs/>
         </w:rPr>
-        <w:t xml:space="preserve"> 270</w:t>
-      </w:r>
-      <w:r>
-        <w:rPr>
-          <w:b/>
-          <w:bCs/>
-        </w:rPr>
-        <w:t xml:space="preserve"> slots</w:t>
-      </w:r>
-      <w:r>
-        <w:rPr>
-          <w:b/>
-          <w:bCs/>
-        </w:rPr>
-        <w:t xml:space="preserve"> from Mon </w:t>
-      </w:r>
-      <w:r>
-        <w:rPr>
-          <w:b/>
-          <w:bCs/>
-        </w:rPr>
-        <w:t>–</w:t>
-      </w:r>
-      <w:r>
-        <w:rPr>
-          <w:b/>
-          <w:bCs/>
-        </w:rPr>
-        <w:t xml:space="preserve"> Fri</w:t>
-      </w:r>
-      <w:r>
-        <w:rPr>
-          <w:b/>
-          <w:bCs/>
-        </w:rPr>
-        <w:t xml:space="preserve">, </w:t>
+        <w:t xml:space="preserve"> 270 slots from Mon – Fri, </w:t>
       </w:r>
       <w:r>
         <w:rPr>
@@ -5088,10 +5040,7 @@
         <w:t>can</w:t>
       </w:r>
       <w:r>
-        <w:t xml:space="preserve"> have multiple availability </w:t>
-      </w:r>
-      <w:r>
-        <w:t>records.</w:t>
+        <w:t xml:space="preserve"> have multiple availability records.</w:t>
       </w:r>
     </w:p>
     <w:p>
@@ -5347,6 +5296,205 @@
       </w:r>
       <w:r>
         <w:t xml:space="preserve"> one slot can have multi courses.</w:t>
+      </w:r>
+    </w:p>
+    <w:p>
+      <w:pPr>
+        <w:pStyle w:val="ListParagraph"/>
+        <w:rPr>
+          <w:b/>
+          <w:bCs/>
+        </w:rPr>
+      </w:pPr>
+    </w:p>
+    <w:p>
+      <w:pPr>
+        <w:pStyle w:val="ListParagraph"/>
+        <w:rPr>
+          <w:b/>
+          <w:bCs/>
+        </w:rPr>
+      </w:pPr>
+    </w:p>
+    <w:p>
+      <w:pPr>
+        <w:pStyle w:val="ListParagraph"/>
+        <w:rPr>
+          <w:b/>
+          <w:bCs/>
+        </w:rPr>
+      </w:pPr>
+    </w:p>
+    <w:p>
+      <w:pPr>
+        <w:pStyle w:val="ListParagraph"/>
+        <w:rPr>
+          <w:b/>
+          <w:bCs/>
+        </w:rPr>
+      </w:pPr>
+    </w:p>
+    <w:p>
+      <w:pPr>
+        <w:pStyle w:val="ListParagraph"/>
+        <w:rPr>
+          <w:b/>
+          <w:bCs/>
+        </w:rPr>
+      </w:pPr>
+    </w:p>
+    <w:p>
+      <w:pPr>
+        <w:pStyle w:val="ListParagraph"/>
+        <w:rPr>
+          <w:b/>
+          <w:bCs/>
+        </w:rPr>
+      </w:pPr>
+    </w:p>
+    <w:p>
+      <w:pPr>
+        <w:pStyle w:val="ListParagraph"/>
+        <w:rPr>
+          <w:b/>
+          <w:bCs/>
+        </w:rPr>
+      </w:pPr>
+    </w:p>
+    <w:p>
+      <w:pPr>
+        <w:pStyle w:val="ListParagraph"/>
+        <w:rPr>
+          <w:b/>
+          <w:bCs/>
+        </w:rPr>
+      </w:pPr>
+    </w:p>
+    <w:p>
+      <w:pPr>
+        <w:pStyle w:val="ListParagraph"/>
+        <w:rPr>
+          <w:b/>
+          <w:bCs/>
+        </w:rPr>
+      </w:pPr>
+    </w:p>
+    <w:p>
+      <w:pPr>
+        <w:pStyle w:val="ListParagraph"/>
+        <w:rPr>
+          <w:b/>
+          <w:bCs/>
+        </w:rPr>
+      </w:pPr>
+    </w:p>
+    <w:p>
+      <w:pPr>
+        <w:pStyle w:val="ListParagraph"/>
+        <w:rPr>
+          <w:b/>
+          <w:bCs/>
+        </w:rPr>
+      </w:pPr>
+    </w:p>
+    <w:p>
+      <w:pPr>
+        <w:pStyle w:val="ListParagraph"/>
+        <w:rPr>
+          <w:b/>
+          <w:bCs/>
+        </w:rPr>
+      </w:pPr>
+    </w:p>
+    <w:p>
+      <w:pPr>
+        <w:pStyle w:val="ListParagraph"/>
+        <w:rPr>
+          <w:b/>
+          <w:bCs/>
+        </w:rPr>
+      </w:pPr>
+    </w:p>
+    <w:p>
+      <w:pPr>
+        <w:pStyle w:val="ListParagraph"/>
+        <w:rPr>
+          <w:b/>
+          <w:bCs/>
+        </w:rPr>
+      </w:pPr>
+    </w:p>
+    <w:p>
+      <w:pPr>
+        <w:pStyle w:val="ListParagraph"/>
+      </w:pPr>
+      <w:r>
+        <w:rPr>
+          <w:noProof/>
+        </w:rPr>
+        <w:lastRenderedPageBreak/>
+        <w:drawing>
+          <wp:anchor distT="0" distB="0" distL="114300" distR="114300" simplePos="0" relativeHeight="251658240" behindDoc="0" locked="0" layoutInCell="1" allowOverlap="1" wp14:anchorId="4887854F" wp14:editId="66B72591">
+            <wp:simplePos x="0" y="0"/>
+            <wp:positionH relativeFrom="margin">
+              <wp:align>center</wp:align>
+            </wp:positionH>
+            <wp:positionV relativeFrom="paragraph">
+              <wp:posOffset>234950</wp:posOffset>
+            </wp:positionV>
+            <wp:extent cx="7420610" cy="4806315"/>
+            <wp:effectExtent l="0" t="0" r="8890" b="0"/>
+            <wp:wrapSquare wrapText="bothSides"/>
+            <wp:docPr id="1607508535" name="Picture 1" descr="A diagram of a computer&#10;&#10;Description automatically generated"/>
+            <wp:cNvGraphicFramePr>
+              <a:graphicFrameLocks xmlns:a="http://schemas.openxmlformats.org/drawingml/2006/main" noChangeAspect="1"/>
+            </wp:cNvGraphicFramePr>
+            <a:graphic xmlns:a="http://schemas.openxmlformats.org/drawingml/2006/main">
+              <a:graphicData uri="http://schemas.openxmlformats.org/drawingml/2006/picture">
+                <pic:pic xmlns:pic="http://schemas.openxmlformats.org/drawingml/2006/picture">
+                  <pic:nvPicPr>
+                    <pic:cNvPr id="1607508535" name="Picture 1" descr="A diagram of a computer&#10;&#10;Description automatically generated"/>
+                    <pic:cNvPicPr>
+                      <a:picLocks noChangeAspect="1" noChangeArrowheads="1"/>
+                    </pic:cNvPicPr>
+                  </pic:nvPicPr>
+                  <pic:blipFill>
+                    <a:blip r:embed="rId7">
+                      <a:extLst>
+                        <a:ext uri="{28A0092B-C50C-407E-A947-70E740481C1C}">
+                          <a14:useLocalDpi xmlns:a14="http://schemas.microsoft.com/office/drawing/2010/main" val="0"/>
+                        </a:ext>
+                      </a:extLst>
+                    </a:blip>
+                    <a:srcRect/>
+                    <a:stretch>
+                      <a:fillRect/>
+                    </a:stretch>
+                  </pic:blipFill>
+                  <pic:spPr bwMode="auto">
+                    <a:xfrm>
+                      <a:off x="0" y="0"/>
+                      <a:ext cx="7420610" cy="4806315"/>
+                    </a:xfrm>
+                    <a:prstGeom prst="rect">
+                      <a:avLst/>
+                    </a:prstGeom>
+                    <a:noFill/>
+                    <a:ln>
+                      <a:noFill/>
+                    </a:ln>
+                  </pic:spPr>
+                </pic:pic>
+              </a:graphicData>
+            </a:graphic>
+            <wp14:sizeRelH relativeFrom="margin">
+              <wp14:pctWidth>0</wp14:pctWidth>
+            </wp14:sizeRelH>
+            <wp14:sizeRelV relativeFrom="margin">
+              <wp14:pctHeight>0</wp14:pctHeight>
+            </wp14:sizeRelV>
+          </wp:anchor>
+        </w:drawing>
       </w:r>
     </w:p>
     <w:p>
@@ -5363,7 +5511,7 @@
     </w:p>
     <w:p/>
     <w:sectPr>
-      <w:headerReference w:type="default" r:id="rId7"/>
+      <w:headerReference w:type="default" r:id="rId8"/>
       <w:pgSz w:w="12240" w:h="15840"/>
       <w:pgMar w:top="1440" w:right="1440" w:bottom="1440" w:left="1440" w:header="720" w:footer="720" w:gutter="0"/>
       <w:cols w:space="720"/>
@@ -6220,6 +6368,7 @@
   <w:style w:type="character" w:default="1" w:styleId="DefaultParagraphFont">
     <w:name w:val="Default Paragraph Font"/>
     <w:uiPriority w:val="1"/>
+    <w:semiHidden/>
     <w:unhideWhenUsed/>
   </w:style>
   <w:style w:type="table" w:default="1" w:styleId="TableNormal">

</xml_diff>